<commit_message>
initial lab_4 commit and added ultrasonic sensor object finding code to abse code
</commit_message>
<xml_diff>
--- a/lab_3/Homework 1.docx
+++ b/lab_3/Homework 1.docx
@@ -150,6 +150,8 @@
           <w:rFonts w:asciiTheme="majorHAnsi" w:hAnsiTheme="majorHAnsi" w:cstheme="majorHAnsi"/>
         </w:rPr>
       </w:pPr>
+      <w:bookmarkStart w:id="0" w:name="_GoBack"/>
+      <w:bookmarkEnd w:id="0"/>
     </w:p>
     <w:p>
       <w:pPr>
@@ -2318,8 +2320,6 @@
         </w:rPr>
         <w:t xml:space="preserve">Tricycle </w:t>
       </w:r>
-      <w:bookmarkStart w:id="0" w:name="_GoBack"/>
-      <w:bookmarkEnd w:id="0"/>
       <w:r>
         <w:rPr>
           <w:rFonts w:asciiTheme="majorHAnsi" w:eastAsia="Times New Roman" w:hAnsiTheme="majorHAnsi" w:cstheme="majorHAnsi"/>
@@ -2667,6 +2667,17 @@
       </w:rPr>
       <w:t>George Allison</w:t>
     </w:r>
+  </w:p>
+  <w:p>
+    <w:pPr>
+      <w:pStyle w:val="Header"/>
+      <w:jc w:val="right"/>
+      <w:rPr>
+        <w:rFonts w:ascii="Arial" w:hAnsi="Arial" w:cs="Arial"/>
+        <w:sz w:val="20"/>
+        <w:szCs w:val="20"/>
+      </w:rPr>
+    </w:pPr>
   </w:p>
 </w:hdr>
 </file>

</xml_diff>